<commit_message>
Finishing up the experimental report
</commit_message>
<xml_diff>
--- a/Experimental_report/Experimental_report_Andrei_Dugaesescu_IA2.docx
+++ b/Experimental_report/Experimental_report_Andrei_Dugaesescu_IA2.docx
@@ -16,7 +16,14 @@
           <w:sz w:val="44"/>
           <w:szCs w:val="44"/>
         </w:rPr>
-        <w:t>ATAI</w:t>
+        <w:t>A</w:t>
+      </w:r>
+      <w:r>
+        <w:rPr>
+          <w:sz w:val="44"/>
+          <w:szCs w:val="44"/>
+        </w:rPr>
+        <w:t>AIT</w:t>
       </w:r>
       <w:r>
         <w:rPr>
@@ -129,15 +136,8 @@
         <w:r>
           <w:rPr>
             <w:rStyle w:val="Hyperlink"/>
-            <w:highlight w:val="yellow"/>
           </w:rPr>
-          <w:t>repositor</w:t>
-        </w:r>
-        <w:r>
-          <w:rPr>
-            <w:rStyle w:val="Hyperlink"/>
-          </w:rPr>
-          <w:t>y</w:t>
+          <w:t>repository</w:t>
         </w:r>
       </w:hyperlink>
       <w:r>
@@ -223,22 +223,12 @@
         <w:r>
           <w:rPr>
             <w:rStyle w:val="Hyperlink"/>
-            <w:highlight w:val="yellow"/>
           </w:rPr>
-          <w:t>repositor</w:t>
-        </w:r>
-        <w:r>
-          <w:rPr>
-            <w:rStyle w:val="Hyperlink"/>
-          </w:rPr>
-          <w:t>y</w:t>
+          <w:t>repository</w:t>
         </w:r>
       </w:hyperlink>
       <w:r>
-        <w:t>.</w:t>
-      </w:r>
-      <w:r>
-        <w:t xml:space="preserve"> A brief overview of the training setup is as follows.</w:t>
+        <w:t>. A brief overview of the training setup is as follows.</w:t>
       </w:r>
       <w:r>
         <w:t xml:space="preserve"> The first step is represented by training the ResNet50 classifier on the training data that is labeled – more exactly, fine-tuning a pre-trained ResNet50 on the labeled data.</w:t>
@@ -387,9 +377,6 @@
             <w:fldChar w:fldCharType="begin"/>
           </w:r>
           <w:r>
-            <w:rPr>
-              <w:highlight w:val="yellow"/>
-            </w:rPr>
             <w:instrText xml:space="preserve"> CITATION MixedPrecision \l 1033 </w:instrText>
           </w:r>
           <w:r>
@@ -398,7 +385,6 @@
           <w:r>
             <w:rPr>
               <w:noProof/>
-              <w:highlight w:val="yellow"/>
             </w:rPr>
             <w:t>[1]</w:t>
           </w:r>
@@ -453,6 +439,9 @@
       </w:r>
       <w:r>
         <w:instrText xml:space="preserve"> REF _Ref125100501 \h </w:instrText>
+      </w:r>
+      <w:r>
+        <w:instrText xml:space="preserve"> \* MERGEFORMAT </w:instrText>
       </w:r>
       <w:r>
         <w:fldChar w:fldCharType="separate"/>
@@ -640,7 +629,19 @@
               <w:rPr>
                 <w:noProof/>
               </w:rPr>
-              <w:t xml:space="preserve"> – pct start = 0.75</w:t>
+              <w:t xml:space="preserve"> – start </w:t>
+            </w:r>
+            <w:r>
+              <w:rPr>
+                <w:noProof/>
+              </w:rPr>
+              <w:t xml:space="preserve">% </w:t>
+            </w:r>
+            <w:r>
+              <w:rPr>
+                <w:noProof/>
+              </w:rPr>
+              <w:t>= 0.75</w:t>
             </w:r>
           </w:p>
         </w:tc>
@@ -670,13 +671,25 @@
               <w:rPr>
                 <w:noProof/>
               </w:rPr>
-              <w:t xml:space="preserve"> - </w:t>
+              <w:t xml:space="preserve"> </w:t>
             </w:r>
             <w:r>
               <w:rPr>
                 <w:noProof/>
               </w:rPr>
-              <w:t>pct_start</w:t>
+              <w:t>–</w:t>
+            </w:r>
+            <w:r>
+              <w:rPr>
+                <w:noProof/>
+              </w:rPr>
+              <w:t xml:space="preserve"> start</w:t>
+            </w:r>
+            <w:r>
+              <w:rPr>
+                <w:noProof/>
+              </w:rPr>
+              <w:t xml:space="preserve"> %</w:t>
             </w:r>
             <w:r>
               <w:rPr>
@@ -727,6 +740,9 @@
         <w:instrText xml:space="preserve"> REF _Ref125100501 \h </w:instrText>
       </w:r>
       <w:r>
+        <w:instrText xml:space="preserve"> \* MERGEFORMAT </w:instrText>
+      </w:r>
+      <w:r>
         <w:fldChar w:fldCharType="separate"/>
       </w:r>
       <w:r>
@@ -797,31 +813,18 @@
         <w:t>ask1.ipynb</w:t>
       </w:r>
       <w:r>
-        <w:t xml:space="preserve"> </w:t>
-      </w:r>
-      <w:r>
-        <w:t xml:space="preserve">from the previously mentioned </w:t>
+        <w:t xml:space="preserve"> from the previously mentioned </w:t>
       </w:r>
       <w:hyperlink r:id="rId14" w:history="1">
         <w:r>
           <w:rPr>
             <w:rStyle w:val="Hyperlink"/>
-            <w:highlight w:val="yellow"/>
           </w:rPr>
-          <w:t>repositor</w:t>
-        </w:r>
-        <w:r>
-          <w:rPr>
-            <w:rStyle w:val="Hyperlink"/>
-          </w:rPr>
-          <w:t>y</w:t>
+          <w:t>repository</w:t>
         </w:r>
       </w:hyperlink>
       <w:r>
-        <w:t>.</w:t>
-      </w:r>
-      <w:r>
-        <w:t xml:space="preserve"> </w:t>
+        <w:t xml:space="preserve">. </w:t>
       </w:r>
       <w:r>
         <w:t>Moreover, all</w:t>
@@ -835,15 +838,7 @@
           <w:b/>
           <w:bCs/>
         </w:rPr>
-        <w:t>configs</w:t>
-      </w:r>
-      <w:r>
-        <w:rPr>
-          <w:rFonts w:ascii="Courier New" w:hAnsi="Courier New" w:cs="Courier New"/>
-          <w:b/>
-          <w:bCs/>
-        </w:rPr>
-        <w:t>/</w:t>
+        <w:t>configs/</w:t>
       </w:r>
       <w:r>
         <w:t xml:space="preserve"> directory.</w:t>
@@ -888,6 +883,9 @@
         <w:instrText xml:space="preserve"> REF _Ref125101920 \h </w:instrText>
       </w:r>
       <w:r>
+        <w:instrText xml:space="preserve"> \* MERGEFORMAT </w:instrText>
+      </w:r>
+      <w:r>
         <w:fldChar w:fldCharType="separate"/>
       </w:r>
       <w:r>
@@ -930,7 +928,13 @@
         <w:t>Going further one aspect worth experimenting with is what labels are actually kept for annotating the unlabeled data. In this current version, predictions are generated for all the unlabeled samples regardless of model confidence or any other quality related score for the prediction.</w:t>
       </w:r>
       <w:r>
-        <w:t xml:space="preserve"> A simple approach would be to only include predictions that are over a certain level of confidence e.g. 95%, but smarter approaches could be more beneficial.</w:t>
+        <w:t xml:space="preserve"> A simple approach would be to only include predictions that are over a certain level of confidence </w:t>
+      </w:r>
+      <w:r>
+        <w:t>e.g.,</w:t>
+      </w:r>
+      <w:r>
+        <w:t xml:space="preserve"> 95%, but smarter approaches could be more beneficial.</w:t>
       </w:r>
       <w:r>
         <w:t xml:space="preserve"> From an intuitive point of view, the model performance is heavily impacted by the quality of the data that it is trained on. Therefore, ensuring that only high-quality predictions (in terms of correctness) get used should improve the final test accuracy.</w:t>
@@ -1069,99 +1073,57 @@
       </w:r>
       <w:sdt>
         <w:sdtPr>
-          <w:rPr>
-            <w:highlight w:val="yellow"/>
-          </w:rPr>
           <w:id w:val="-1421862078"/>
           <w:citation/>
         </w:sdtPr>
         <w:sdtContent>
           <w:r>
-            <w:rPr>
-              <w:highlight w:val="yellow"/>
-            </w:rPr>
             <w:fldChar w:fldCharType="begin"/>
           </w:r>
           <w:r>
-            <w:rPr>
-              <w:highlight w:val="yellow"/>
-            </w:rPr>
             <w:instrText xml:space="preserve">CITATION LabelErrors \l 1033 </w:instrText>
           </w:r>
           <w:r>
-            <w:rPr>
-              <w:highlight w:val="yellow"/>
-            </w:rPr>
             <w:fldChar w:fldCharType="separate"/>
           </w:r>
           <w:r>
             <w:rPr>
               <w:noProof/>
-              <w:highlight w:val="yellow"/>
             </w:rPr>
             <w:t>[2]</w:t>
           </w:r>
           <w:r>
-            <w:rPr>
-              <w:highlight w:val="yellow"/>
-            </w:rPr>
             <w:fldChar w:fldCharType="end"/>
           </w:r>
         </w:sdtContent>
       </w:sdt>
       <w:sdt>
         <w:sdtPr>
-          <w:rPr>
-            <w:highlight w:val="yellow"/>
-          </w:rPr>
           <w:id w:val="-1601328026"/>
           <w:citation/>
         </w:sdtPr>
         <w:sdtContent>
           <w:r>
-            <w:rPr>
-              <w:highlight w:val="yellow"/>
-            </w:rPr>
             <w:fldChar w:fldCharType="begin"/>
           </w:r>
           <w:r>
-            <w:rPr>
-              <w:highlight w:val="yellow"/>
-            </w:rPr>
             <w:instrText xml:space="preserve"> CITATION CleanLabPaper2 \l 1033 </w:instrText>
           </w:r>
           <w:r>
-            <w:rPr>
-              <w:highlight w:val="yellow"/>
-            </w:rPr>
             <w:fldChar w:fldCharType="separate"/>
           </w:r>
           <w:r>
             <w:rPr>
               <w:noProof/>
-              <w:highlight w:val="yellow"/>
             </w:rPr>
-            <w:t xml:space="preserve"> </w:t>
+            <w:t xml:space="preserve"> [3]</w:t>
           </w:r>
           <w:r>
-            <w:rPr>
-              <w:noProof/>
-              <w:highlight w:val="yellow"/>
-            </w:rPr>
-            <w:t>[3]</w:t>
-          </w:r>
-          <w:r>
-            <w:rPr>
-              <w:highlight w:val="yellow"/>
-            </w:rPr>
             <w:fldChar w:fldCharType="end"/>
           </w:r>
         </w:sdtContent>
       </w:sdt>
       <w:r>
-        <w:rPr>
-          <w:highlight w:val="yellow"/>
-        </w:rPr>
         <w:t>.</w:t>
       </w:r>
       <w:r>
@@ -1169,81 +1131,43 @@
       </w:r>
       <w:proofErr w:type="spellStart"/>
       <w:r>
-        <w:rPr>
-          <w:highlight w:val="yellow"/>
-        </w:rPr>
         <w:t>C</w:t>
       </w:r>
       <w:r>
-        <w:rPr>
-          <w:highlight w:val="yellow"/>
-        </w:rPr>
         <w:t>lean</w:t>
       </w:r>
       <w:r>
-        <w:rPr>
-          <w:highlight w:val="yellow"/>
-        </w:rPr>
         <w:t>L</w:t>
       </w:r>
       <w:r>
-        <w:rPr>
-          <w:highlight w:val="yellow"/>
-        </w:rPr>
         <w:t>ab</w:t>
       </w:r>
       <w:proofErr w:type="spellEnd"/>
       <w:r>
-        <w:rPr>
-          <w:highlight w:val="yellow"/>
-        </w:rPr>
         <w:t xml:space="preserve"> framework</w:t>
       </w:r>
       <w:sdt>
         <w:sdtPr>
-          <w:rPr>
-            <w:highlight w:val="yellow"/>
-          </w:rPr>
           <w:id w:val="1726951828"/>
           <w:citation/>
         </w:sdtPr>
         <w:sdtContent>
           <w:r>
-            <w:rPr>
-              <w:highlight w:val="yellow"/>
-            </w:rPr>
             <w:fldChar w:fldCharType="begin"/>
           </w:r>
           <w:r>
-            <w:rPr>
-              <w:highlight w:val="yellow"/>
-            </w:rPr>
             <w:instrText xml:space="preserve"> CITATION CleanLab \l 1033 </w:instrText>
           </w:r>
           <w:r>
-            <w:rPr>
-              <w:highlight w:val="yellow"/>
-            </w:rPr>
             <w:fldChar w:fldCharType="separate"/>
           </w:r>
           <w:r>
             <w:rPr>
               <w:noProof/>
-              <w:highlight w:val="yellow"/>
             </w:rPr>
-            <w:t xml:space="preserve"> </w:t>
+            <w:t xml:space="preserve"> [4]</w:t>
           </w:r>
           <w:r>
-            <w:rPr>
-              <w:noProof/>
-              <w:highlight w:val="yellow"/>
-            </w:rPr>
-            <w:t>[4]</w:t>
-          </w:r>
-          <w:r>
-            <w:rPr>
-              <w:highlight w:val="yellow"/>
-            </w:rPr>
             <w:fldChar w:fldCharType="end"/>
           </w:r>
         </w:sdtContent>
@@ -1267,6 +1191,9 @@
         <w:instrText xml:space="preserve"> REF _Ref125108479 \h </w:instrText>
       </w:r>
       <w:r>
+        <w:instrText xml:space="preserve"> \* MERGEFORMAT </w:instrText>
+      </w:r>
+      <w:r>
         <w:fldChar w:fldCharType="separate"/>
       </w:r>
       <w:r>
@@ -1292,6 +1219,9 @@
       </w:r>
       <w:r>
         <w:instrText xml:space="preserve"> REF _Ref125108479 \h </w:instrText>
+      </w:r>
+      <w:r>
+        <w:instrText xml:space="preserve"> \* MERGEFORMAT </w:instrText>
       </w:r>
       <w:r>
         <w:fldChar w:fldCharType="separate"/>
@@ -1332,7 +1262,7 @@
           <w:b/>
           <w:bCs/>
         </w:rPr>
-        <w:t>T</w:t>
+        <w:t>Trained/</w:t>
       </w:r>
       <w:r>
         <w:rPr>
@@ -1340,7 +1270,7 @@
           <w:b/>
           <w:bCs/>
         </w:rPr>
-        <w:t>rained/</w:t>
+        <w:t>v2/</w:t>
       </w:r>
       <w:r>
         <w:rPr>
@@ -1348,7 +1278,10 @@
           <w:b/>
           <w:bCs/>
         </w:rPr>
-        <w:t>v2/</w:t>
+        <w:t xml:space="preserve">Task2.ipynb </w:t>
+      </w:r>
+      <w:r>
+        <w:t>notebook as well as in the</w:t>
       </w:r>
       <w:r>
         <w:rPr>
@@ -1356,7 +1289,13 @@
           <w:b/>
           <w:bCs/>
         </w:rPr>
-        <w:t>T</w:t>
+        <w:t xml:space="preserve"> configs/ </w:t>
+      </w:r>
+      <w:r>
+        <w:t>directory.</w:t>
+      </w:r>
+      <w:r>
+        <w:t xml:space="preserve"> In order to reproduce the results simply follow the instructions presented in </w:t>
       </w:r>
       <w:r>
         <w:rPr>
@@ -1364,7 +1303,10 @@
           <w:b/>
           <w:bCs/>
         </w:rPr>
-        <w:t>ask</w:t>
+        <w:t xml:space="preserve">Task1.ipynb </w:t>
+      </w:r>
+      <w:r>
+        <w:t>(for the first task) and</w:t>
       </w:r>
       <w:r>
         <w:rPr>
@@ -1372,7 +1314,19 @@
           <w:b/>
           <w:bCs/>
         </w:rPr>
-        <w:t>2</w:t>
+        <w:t xml:space="preserve"> Task2.ipynb </w:t>
+      </w:r>
+      <w:r>
+        <w:t>(for the second task) which essentially amount to run</w:t>
+      </w:r>
+      <w:r>
+        <w:t>ning</w:t>
+      </w:r>
+      <w:r>
+        <w:t xml:space="preserve"> the entire notebook from top to bottom.</w:t>
+      </w:r>
+      <w:r>
+        <w:t xml:space="preserve"> All the configurations regarding loading the dataset, previous checkpoints or any hyperparameter can be changed/updated by modifying the </w:t>
       </w:r>
       <w:r>
         <w:rPr>
@@ -1380,18 +1334,20 @@
           <w:b/>
           <w:bCs/>
         </w:rPr>
-        <w:t>.ipynb</w:t>
-      </w:r>
+        <w:t>.</w:t>
+      </w:r>
+      <w:proofErr w:type="spellStart"/>
       <w:r>
         <w:rPr>
           <w:rFonts w:ascii="Courier New" w:hAnsi="Courier New" w:cs="Courier New"/>
           <w:b/>
           <w:bCs/>
         </w:rPr>
-        <w:t xml:space="preserve"> </w:t>
-      </w:r>
-      <w:r>
-        <w:t>notebook as well as in the</w:t>
+        <w:t>yml</w:t>
+      </w:r>
+      <w:proofErr w:type="spellEnd"/>
+      <w:r>
+        <w:t xml:space="preserve"> files from the </w:t>
       </w:r>
       <w:r>
         <w:rPr>
@@ -1399,149 +1355,10 @@
           <w:b/>
           <w:bCs/>
         </w:rPr>
-        <w:t xml:space="preserve"> configs/ </w:t>
-      </w:r>
-      <w:r>
-        <w:t>directory</w:t>
-      </w:r>
-      <w:r>
-        <w:t>.</w:t>
-      </w:r>
-      <w:r>
-        <w:t xml:space="preserve"> In order to reproduce the results simply follow the instructions presented in </w:t>
-      </w:r>
-      <w:r>
-        <w:rPr>
-          <w:rFonts w:ascii="Courier New" w:hAnsi="Courier New" w:cs="Courier New"/>
-          <w:b/>
-          <w:bCs/>
-        </w:rPr>
-        <w:t>T</w:t>
-      </w:r>
-      <w:r>
-        <w:rPr>
-          <w:rFonts w:ascii="Courier New" w:hAnsi="Courier New" w:cs="Courier New"/>
-          <w:b/>
-          <w:bCs/>
-        </w:rPr>
-        <w:t>ask</w:t>
-      </w:r>
-      <w:r>
-        <w:rPr>
-          <w:rFonts w:ascii="Courier New" w:hAnsi="Courier New" w:cs="Courier New"/>
-          <w:b/>
-          <w:bCs/>
-        </w:rPr>
-        <w:t>1</w:t>
-      </w:r>
-      <w:r>
-        <w:rPr>
-          <w:rFonts w:ascii="Courier New" w:hAnsi="Courier New" w:cs="Courier New"/>
-          <w:b/>
-          <w:bCs/>
-        </w:rPr>
-        <w:t>.ipynb</w:t>
-      </w:r>
-      <w:r>
-        <w:rPr>
-          <w:rFonts w:ascii="Courier New" w:hAnsi="Courier New" w:cs="Courier New"/>
-          <w:b/>
-          <w:bCs/>
-        </w:rPr>
-        <w:t xml:space="preserve"> </w:t>
-      </w:r>
-      <w:r>
-        <w:t>(for the first task) and</w:t>
-      </w:r>
-      <w:r>
-        <w:rPr>
-          <w:rFonts w:ascii="Courier New" w:hAnsi="Courier New" w:cs="Courier New"/>
-          <w:b/>
-          <w:bCs/>
-        </w:rPr>
-        <w:t xml:space="preserve"> T</w:t>
-      </w:r>
-      <w:r>
-        <w:rPr>
-          <w:rFonts w:ascii="Courier New" w:hAnsi="Courier New" w:cs="Courier New"/>
-          <w:b/>
-          <w:bCs/>
-        </w:rPr>
-        <w:t>ask</w:t>
-      </w:r>
-      <w:r>
-        <w:rPr>
-          <w:rFonts w:ascii="Courier New" w:hAnsi="Courier New" w:cs="Courier New"/>
-          <w:b/>
-          <w:bCs/>
-        </w:rPr>
-        <w:t>2</w:t>
-      </w:r>
-      <w:r>
-        <w:rPr>
-          <w:rFonts w:ascii="Courier New" w:hAnsi="Courier New" w:cs="Courier New"/>
-          <w:b/>
-          <w:bCs/>
-        </w:rPr>
-        <w:t>.ipynb</w:t>
-      </w:r>
-      <w:r>
-        <w:rPr>
-          <w:rFonts w:ascii="Courier New" w:hAnsi="Courier New" w:cs="Courier New"/>
-          <w:b/>
-          <w:bCs/>
-        </w:rPr>
-        <w:t xml:space="preserve"> </w:t>
-      </w:r>
-      <w:r>
-        <w:t>(for the second task)</w:t>
-      </w:r>
-      <w:r>
-        <w:t xml:space="preserve"> which essentially amount to run</w:t>
-      </w:r>
-      <w:r>
-        <w:t>ning</w:t>
-      </w:r>
-      <w:r>
-        <w:t xml:space="preserve"> the entire notebook from top to bottom.</w:t>
-      </w:r>
-      <w:r>
-        <w:t xml:space="preserve"> All the configurations regarding loading the dataset, previous checkpoints or any hyperparameter can be changed/updated by modifying the </w:t>
-      </w:r>
-      <w:r>
-        <w:rPr>
-          <w:rFonts w:ascii="Courier New" w:hAnsi="Courier New" w:cs="Courier New"/>
-          <w:b/>
-          <w:bCs/>
-        </w:rPr>
-        <w:t>.</w:t>
-      </w:r>
-      <w:proofErr w:type="spellStart"/>
-      <w:r>
-        <w:rPr>
-          <w:rFonts w:ascii="Courier New" w:hAnsi="Courier New" w:cs="Courier New"/>
-          <w:b/>
-          <w:bCs/>
-        </w:rPr>
-        <w:t>yml</w:t>
-      </w:r>
-      <w:proofErr w:type="spellEnd"/>
-      <w:r>
-        <w:t xml:space="preserve"> files from the </w:t>
-      </w:r>
-      <w:r>
-        <w:rPr>
-          <w:rFonts w:ascii="Courier New" w:hAnsi="Courier New" w:cs="Courier New"/>
-          <w:b/>
-          <w:bCs/>
-        </w:rPr>
         <w:t xml:space="preserve">configs/ </w:t>
       </w:r>
       <w:r>
-        <w:t>directory</w:t>
-      </w:r>
-      <w:r>
-        <w:t xml:space="preserve"> (and updating the path to the YAML file in the training notebook, if necessary).</w:t>
+        <w:t>directory (and updating the path to the YAML file in the training notebook, if necessary).</w:t>
       </w:r>
     </w:p>
     <w:p>
@@ -1649,6 +1466,7 @@
                   <w:p>
                     <w:pPr>
                       <w:pStyle w:val="Bibliography"/>
+                      <w:spacing w:after="0"/>
                       <w:rPr>
                         <w:noProof/>
                       </w:rPr>
@@ -1709,6 +1527,7 @@
                   <w:p>
                     <w:pPr>
                       <w:pStyle w:val="Bibliography"/>
+                      <w:spacing w:after="0"/>
                       <w:rPr>
                         <w:noProof/>
                       </w:rPr>

</xml_diff>